<commit_message>
New layouts for generating documents
</commit_message>
<xml_diff>
--- a/carta_renuncia.docx
+++ b/carta_renuncia.docx
@@ -167,285 +167,109 @@
           <w:rFonts w:ascii="Arial Unicode MS" w:eastAsia="Arial Unicode MS" w:hAnsi="Arial Unicode MS" w:cs="Arial Unicode MS"/>
           <w:sz w:val="20"/>
           <w:szCs w:val="20"/>
-        </w:rPr>
-      </w:pPr>
-      <w:r>
-        <w:rPr>
-          <w:rFonts w:ascii="Arial Unicode MS" w:eastAsia="Arial Unicode MS" w:hAnsi="Arial Unicode MS" w:cs="Arial Unicode MS"/>
-          <w:sz w:val="20"/>
-          <w:szCs w:val="20"/>
-        </w:rPr>
-        <w:t>Por este medio</w:t>
-      </w:r>
-      <w:r>
-        <w:rPr>
-          <w:rFonts w:ascii="Arial Unicode MS" w:eastAsia="Arial Unicode MS" w:hAnsi="Arial Unicode MS" w:cs="Arial Unicode MS"/>
-          <w:sz w:val="20"/>
-          <w:szCs w:val="20"/>
-        </w:rPr>
-        <w:t xml:space="preserve"> ratifico mi renuncia</w:t>
-      </w:r>
-      <w:r>
-        <w:rPr>
-          <w:rFonts w:ascii="Arial Unicode MS" w:eastAsia="Arial Unicode MS" w:hAnsi="Arial Unicode MS" w:cs="Arial Unicode MS"/>
-          <w:sz w:val="20"/>
-          <w:szCs w:val="20"/>
-        </w:rPr>
-        <w:t xml:space="preserve"> </w:t>
-      </w:r>
-      <w:r>
-        <w:rPr>
-          <w:rFonts w:ascii="Arial Unicode MS" w:eastAsia="Arial Unicode MS" w:hAnsi="Arial Unicode MS" w:cs="Arial Unicode MS"/>
-          <w:sz w:val="20"/>
-          <w:szCs w:val="20"/>
-        </w:rPr>
-        <w:t>con ca</w:t>
-      </w:r>
-      <w:r>
-        <w:rPr>
-          <w:rFonts w:ascii="Arial Unicode MS" w:eastAsia="Arial Unicode MS" w:hAnsi="Arial Unicode MS" w:cs="Arial Unicode MS"/>
-          <w:sz w:val="20"/>
-          <w:szCs w:val="20"/>
-        </w:rPr>
-        <w:t>rácter de irrevocable al puesto</w:t>
-      </w:r>
-      <w:r>
-        <w:rPr>
-          <w:rFonts w:ascii="Arial Unicode MS" w:eastAsia="Arial Unicode MS" w:hAnsi="Arial Unicode MS" w:cs="Arial Unicode MS"/>
-          <w:sz w:val="20"/>
-          <w:szCs w:val="20"/>
-        </w:rPr>
-        <w:t xml:space="preserve"> que hasta el día de hoy</w:t>
-      </w:r>
-      <w:r>
-        <w:rPr>
-          <w:rFonts w:ascii="Arial Unicode MS" w:eastAsia="Arial Unicode MS" w:hAnsi="Arial Unicode MS" w:cs="Arial Unicode MS"/>
-          <w:sz w:val="20"/>
-          <w:szCs w:val="20"/>
-        </w:rPr>
-        <w:t xml:space="preserve"> venía desempeñando en su empresa. Renuncia que enteramente voluntaria de mi parte presento p</w:t>
-      </w:r>
-      <w:r>
-        <w:rPr>
-          <w:rFonts w:ascii="Arial Unicode MS" w:eastAsia="Arial Unicode MS" w:hAnsi="Arial Unicode MS" w:cs="Arial Unicode MS"/>
-          <w:sz w:val="20"/>
-          <w:szCs w:val="20"/>
-        </w:rPr>
-        <w:t>or así convenir a mis in</w:t>
-      </w:r>
-      <w:r>
-        <w:rPr>
-          <w:rFonts w:ascii="Arial Unicode MS" w:eastAsia="Arial Unicode MS" w:hAnsi="Arial Unicode MS" w:cs="Arial Unicode MS"/>
-          <w:sz w:val="20"/>
-          <w:szCs w:val="20"/>
-        </w:rPr>
-        <w:t>tereses, de conformidad con la F</w:t>
-      </w:r>
-      <w:r>
-        <w:rPr>
-          <w:rFonts w:ascii="Arial Unicode MS" w:eastAsia="Arial Unicode MS" w:hAnsi="Arial Unicode MS" w:cs="Arial Unicode MS"/>
-          <w:sz w:val="20"/>
-          <w:szCs w:val="20"/>
-        </w:rPr>
-        <w:t>racc. I del art. 53 de la Ley Fed</w:t>
-      </w:r>
-      <w:r>
-        <w:rPr>
-          <w:rFonts w:ascii="Arial Unicode MS" w:eastAsia="Arial Unicode MS" w:hAnsi="Arial Unicode MS" w:cs="Arial Unicode MS"/>
-          <w:sz w:val="20"/>
-          <w:szCs w:val="20"/>
-        </w:rPr>
-        <w:t>e</w:t>
-      </w:r>
-      <w:r>
-        <w:rPr>
-          <w:rFonts w:ascii="Arial Unicode MS" w:eastAsia="Arial Unicode MS" w:hAnsi="Arial Unicode MS" w:cs="Arial Unicode MS"/>
-          <w:sz w:val="20"/>
-          <w:szCs w:val="20"/>
-        </w:rPr>
-        <w:t>ral del Trabajo.</w:t>
-      </w:r>
-    </w:p>
-    <w:p>
-      <w:pPr>
-        <w:jc w:val="both"/>
-        <w:rPr>
-          <w:rFonts w:ascii="Arial Unicode MS" w:eastAsia="Arial Unicode MS" w:hAnsi="Arial Unicode MS" w:cs="Arial Unicode MS"/>
-          <w:sz w:val="20"/>
-          <w:szCs w:val="20"/>
-        </w:rPr>
-      </w:pPr>
-    </w:p>
-    <w:p>
-      <w:pPr>
-        <w:jc w:val="both"/>
-        <w:rPr>
-          <w:rFonts w:ascii="Arial Unicode MS" w:eastAsia="Arial Unicode MS" w:hAnsi="Arial Unicode MS" w:cs="Arial Unicode MS"/>
-          <w:sz w:val="20"/>
-          <w:szCs w:val="20"/>
-        </w:rPr>
-      </w:pPr>
-      <w:r>
-        <w:rPr>
-          <w:rFonts w:ascii="Arial Unicode MS" w:eastAsia="Arial Unicode MS" w:hAnsi="Arial Unicode MS" w:cs="Arial Unicode MS"/>
-          <w:sz w:val="20"/>
-          <w:szCs w:val="20"/>
-        </w:rPr>
-        <w:t>Aprovecho la oportunidad para manifestarles que me encuentro al corriente en la percepción de mis salarios ordinarios y extraordinarios, vacaciones, prima vacacional, aguinaldo, participación de utilidades</w:t>
-      </w:r>
-      <w:r>
-        <w:rPr>
-          <w:rFonts w:ascii="Arial Unicode MS" w:eastAsia="Arial Unicode MS" w:hAnsi="Arial Unicode MS" w:cs="Arial Unicode MS"/>
-          <w:sz w:val="20"/>
-          <w:szCs w:val="20"/>
-        </w:rPr>
-        <w:t>, fondo de ahorro, despensa</w:t>
-      </w:r>
-      <w:r>
-        <w:rPr>
-          <w:rFonts w:ascii="Arial Unicode MS" w:eastAsia="Arial Unicode MS" w:hAnsi="Arial Unicode MS" w:cs="Arial Unicode MS"/>
-          <w:sz w:val="20"/>
-          <w:szCs w:val="20"/>
-        </w:rPr>
-        <w:t xml:space="preserve"> y demás prestaciones a que tuve derecho</w:t>
-      </w:r>
-      <w:r>
-        <w:rPr>
-          <w:rFonts w:ascii="Arial Unicode MS" w:eastAsia="Arial Unicode MS" w:hAnsi="Arial Unicode MS" w:cs="Arial Unicode MS"/>
-          <w:sz w:val="20"/>
-          <w:szCs w:val="20"/>
-        </w:rPr>
-        <w:t>; que he gozado de los descansos semanales y obligatorios que establece la ley Federal del Trabajo vigente y que no he sufrido accidente o enfermedad profesional alguna durante el tiempo que preste mis servicios.</w:t>
-      </w:r>
-    </w:p>
-    <w:p>
-      <w:pPr>
-        <w:jc w:val="both"/>
-        <w:rPr>
-          <w:rFonts w:ascii="Arial Unicode MS" w:eastAsia="Arial Unicode MS" w:hAnsi="Arial Unicode MS" w:cs="Arial Unicode MS"/>
-          <w:sz w:val="20"/>
-          <w:szCs w:val="20"/>
-        </w:rPr>
-      </w:pPr>
-    </w:p>
-    <w:p>
-      <w:pPr>
-        <w:pStyle w:val="Textoindependiente2"/>
-        <w:spacing w:line="240" w:lineRule="auto"/>
-        <w:rPr>
-          <w:rFonts w:ascii="Arial Unicode MS" w:eastAsia="Arial Unicode MS" w:hAnsi="Arial Unicode MS" w:cs="Arial Unicode MS"/>
-          <w:sz w:val="20"/>
-          <w:szCs w:val="20"/>
-        </w:rPr>
-      </w:pPr>
-      <w:r>
-        <w:rPr>
-          <w:rFonts w:ascii="Arial Unicode MS" w:eastAsia="Arial Unicode MS" w:hAnsi="Arial Unicode MS" w:cs="Arial Unicode MS"/>
-          <w:sz w:val="20"/>
-          <w:szCs w:val="20"/>
-        </w:rPr>
-        <w:t xml:space="preserve">En </w:t>
-      </w:r>
-      <w:r>
-        <w:rPr>
-          <w:rFonts w:ascii="Arial Unicode MS" w:eastAsia="Arial Unicode MS" w:hAnsi="Arial Unicode MS" w:cs="Arial Unicode MS"/>
-          <w:sz w:val="20"/>
-          <w:szCs w:val="20"/>
-        </w:rPr>
-        <w:t>consecuen</w:t>
-      </w:r>
-      <w:r>
-        <w:rPr>
-          <w:rFonts w:ascii="Arial Unicode MS" w:eastAsia="Arial Unicode MS" w:hAnsi="Arial Unicode MS" w:cs="Arial Unicode MS"/>
-          <w:sz w:val="20"/>
-          <w:szCs w:val="20"/>
-        </w:rPr>
-        <w:t>c</w:t>
-      </w:r>
-      <w:r>
-        <w:rPr>
-          <w:rFonts w:ascii="Arial Unicode MS" w:eastAsia="Arial Unicode MS" w:hAnsi="Arial Unicode MS" w:cs="Arial Unicode MS"/>
-          <w:sz w:val="20"/>
-          <w:szCs w:val="20"/>
-        </w:rPr>
-        <w:t>ia,</w:t>
-      </w:r>
-      <w:r>
-        <w:rPr>
-          <w:rFonts w:ascii="Arial Unicode MS" w:eastAsia="Arial Unicode MS" w:hAnsi="Arial Unicode MS" w:cs="Arial Unicode MS"/>
-          <w:sz w:val="20"/>
-          <w:szCs w:val="20"/>
-        </w:rPr>
-        <w:t xml:space="preserve"> no tengo ni me reservo acción</w:t>
-      </w:r>
-      <w:r>
-        <w:rPr>
-          <w:rFonts w:ascii="Arial Unicode MS" w:eastAsia="Arial Unicode MS" w:hAnsi="Arial Unicode MS" w:cs="Arial Unicode MS"/>
-          <w:sz w:val="20"/>
-          <w:szCs w:val="20"/>
-        </w:rPr>
-        <w:t xml:space="preserve"> legal alguna que ejercer en </w:t>
-      </w:r>
-      <w:r>
-        <w:rPr>
-          <w:rFonts w:ascii="Arial Unicode MS" w:eastAsia="Arial Unicode MS" w:hAnsi="Arial Unicode MS" w:cs="Arial Unicode MS"/>
-          <w:sz w:val="20"/>
-          <w:szCs w:val="20"/>
-        </w:rPr>
-        <w:t>contra</w:t>
-      </w:r>
-      <w:r>
-        <w:rPr>
-          <w:rFonts w:ascii="Arial Unicode MS" w:eastAsia="Arial Unicode MS" w:hAnsi="Arial Unicode MS" w:cs="Arial Unicode MS"/>
-          <w:sz w:val="20"/>
-          <w:szCs w:val="20"/>
-        </w:rPr>
-        <w:t xml:space="preserve"> del patrón o sus representantes legales,</w:t>
-      </w:r>
-      <w:r>
-        <w:rPr>
-          <w:rFonts w:ascii="Arial Unicode MS" w:eastAsia="Arial Unicode MS" w:hAnsi="Arial Unicode MS" w:cs="Arial Unicode MS"/>
-          <w:sz w:val="20"/>
-          <w:szCs w:val="20"/>
-        </w:rPr>
-        <w:t xml:space="preserve"> y solo me resta dar a ustedes las gracias por las finas atenciones de las que fui objeto durante el tiempo que estuve a sus órdenes.</w:t>
-      </w:r>
-    </w:p>
-    <w:p>
-      <w:pPr>
-        <w:jc w:val="both"/>
-        <w:rPr>
-          <w:rFonts w:ascii="Arial Unicode MS" w:eastAsia="Arial Unicode MS" w:hAnsi="Arial Unicode MS" w:cs="Arial Unicode MS"/>
-          <w:sz w:val="20"/>
-          <w:szCs w:val="20"/>
-        </w:rPr>
-      </w:pPr>
-    </w:p>
-    <w:p>
-      <w:pPr>
-        <w:jc w:val="both"/>
-        <w:rPr>
-          <w:rFonts w:ascii="Arial Unicode MS" w:eastAsia="Arial Unicode MS" w:hAnsi="Arial Unicode MS" w:cs="Arial Unicode MS"/>
-          <w:sz w:val="20"/>
-          <w:szCs w:val="20"/>
-        </w:rPr>
-      </w:pPr>
-      <w:r>
-        <w:rPr>
-          <w:rFonts w:ascii="Arial Unicode MS" w:eastAsia="Arial Unicode MS" w:hAnsi="Arial Unicode MS" w:cs="Arial Unicode MS"/>
-          <w:sz w:val="20"/>
-          <w:szCs w:val="20"/>
-        </w:rPr>
-        <w:t>Ratificada que fue la presente en todas sus partes la firmo para constancia.</w:t>
-      </w:r>
-    </w:p>
-    <w:p>
-      <w:pPr>
-        <w:jc w:val="both"/>
-        <w:rPr>
-          <w:rFonts w:ascii="Arial Unicode MS" w:eastAsia="Arial Unicode MS" w:hAnsi="Arial Unicode MS" w:cs="Arial Unicode MS"/>
-          <w:sz w:val="20"/>
-          <w:szCs w:val="20"/>
+          <w:lang w:val="es-MX"/>
+        </w:rPr>
+      </w:pPr>
+      <w:r>
+        <w:rPr>
+          <w:rFonts w:ascii="Arial Unicode MS" w:eastAsia="Arial Unicode MS" w:hAnsi="Arial Unicode MS" w:cs="Arial Unicode MS"/>
+          <w:sz w:val="20"/>
+          <w:szCs w:val="20"/>
+          <w:lang w:val="es-MX"/>
+        </w:rPr>
+        <w:t>Por este medio, confirmo mi decisión de renunciar de manera irrevocable al puesto que hasta el día de hoy he desempeñado en su empresa. Esta renuncia, presentada de manera totalmente voluntaria, responde a motivos personales y se realiza conforme a lo establecido en la Fracción I del Artículo 53 de la Ley Federal del Trabajo.</w:t>
+      </w:r>
+    </w:p>
+    <w:p>
+      <w:pPr>
+        <w:jc w:val="both"/>
+        <w:rPr>
+          <w:rFonts w:ascii="Arial Unicode MS" w:eastAsia="Arial Unicode MS" w:hAnsi="Arial Unicode MS" w:cs="Arial Unicode MS"/>
+          <w:sz w:val="20"/>
+          <w:szCs w:val="20"/>
+          <w:lang w:val="es-MX"/>
+        </w:rPr>
+      </w:pPr>
+    </w:p>
+    <w:p>
+      <w:pPr>
+        <w:jc w:val="both"/>
+        <w:rPr>
+          <w:rFonts w:ascii="Arial Unicode MS" w:eastAsia="Arial Unicode MS" w:hAnsi="Arial Unicode MS" w:cs="Arial Unicode MS"/>
+          <w:sz w:val="20"/>
+          <w:szCs w:val="20"/>
+          <w:lang w:val="es-MX"/>
+        </w:rPr>
+      </w:pPr>
+      <w:r>
+        <w:rPr>
+          <w:rFonts w:ascii="Arial Unicode MS" w:eastAsia="Arial Unicode MS" w:hAnsi="Arial Unicode MS" w:cs="Arial Unicode MS"/>
+          <w:sz w:val="20"/>
+          <w:szCs w:val="20"/>
+          <w:lang w:val="es-MX"/>
+        </w:rPr>
+        <w:t>Quiero aprovechar esta oportunidad para expresar que me encuentro al día en la percepción de todos mis salarios, tanto ordinarios como extraordinarios, así como en el disfrute de mis vacaciones, prima vacacional, aguinaldo, participación de utilidades, fondo de ahorro, despensa y demás prestaciones a las que tuve derecho. Asimismo, confirmo que he gozado de los descansos semanales y obligatorios conforme a la Ley Federal del Trabajo vigente y que no he sufrido accidentes ni enfermedades profesionales durante el tiempo que presté mis servicios en esta empresa.</w:t>
+      </w:r>
+    </w:p>
+    <w:p>
+      <w:pPr>
+        <w:jc w:val="both"/>
+        <w:rPr>
+          <w:rFonts w:ascii="Arial Unicode MS" w:eastAsia="Arial Unicode MS" w:hAnsi="Arial Unicode MS" w:cs="Arial Unicode MS"/>
+          <w:sz w:val="20"/>
+          <w:szCs w:val="20"/>
+          <w:lang w:val="es-MX"/>
+        </w:rPr>
+      </w:pPr>
+    </w:p>
+    <w:p>
+      <w:pPr>
+        <w:jc w:val="both"/>
+        <w:rPr>
+          <w:rFonts w:ascii="Arial Unicode MS" w:eastAsia="Arial Unicode MS" w:hAnsi="Arial Unicode MS" w:cs="Arial Unicode MS"/>
+          <w:sz w:val="20"/>
+          <w:szCs w:val="20"/>
+          <w:lang w:val="es-MX"/>
+        </w:rPr>
+      </w:pPr>
+      <w:r>
+        <w:rPr>
+          <w:rFonts w:ascii="Arial Unicode MS" w:eastAsia="Arial Unicode MS" w:hAnsi="Arial Unicode MS" w:cs="Arial Unicode MS"/>
+          <w:sz w:val="20"/>
+          <w:szCs w:val="20"/>
+          <w:lang w:val="es-MX"/>
+        </w:rPr>
+        <w:t>Por lo anterior, declaro que no tengo, ni me reservo, ninguna acción legal que ejercer en contra de la empresa, sus representantes legales o el personal. Solo me queda agradecer profundamente las atenciones y el apoyo recibido durante mi tiempo en esta organización.</w:t>
+      </w:r>
+    </w:p>
+    <w:p>
+      <w:pPr>
+        <w:jc w:val="both"/>
+        <w:rPr>
+          <w:rFonts w:ascii="Arial Unicode MS" w:eastAsia="Arial Unicode MS" w:hAnsi="Arial Unicode MS" w:cs="Arial Unicode MS"/>
+          <w:sz w:val="20"/>
+          <w:szCs w:val="20"/>
+          <w:lang w:val="es-MX"/>
+        </w:rPr>
+      </w:pPr>
+      <w:r>
+        <w:rPr>
+          <w:rFonts w:ascii="Arial Unicode MS" w:eastAsia="Arial Unicode MS" w:hAnsi="Arial Unicode MS" w:cs="Arial Unicode MS"/>
+          <w:sz w:val="20"/>
+          <w:szCs w:val="20"/>
+          <w:lang w:val="es-MX"/>
+        </w:rPr>
+        <w:t>Firmo esta carta para ratificar su contenido y dejar constancia.</w:t>
+      </w:r>
+    </w:p>
+    <w:p>
+      <w:pPr>
+        <w:jc w:val="both"/>
+        <w:rPr>
+          <w:rFonts w:ascii="Arial Unicode MS" w:eastAsia="Arial Unicode MS" w:hAnsi="Arial Unicode MS" w:cs="Arial Unicode MS"/>
+          <w:sz w:val="20"/>
+          <w:szCs w:val="20"/>
+          <w:lang w:val="es-MX"/>
         </w:rPr>
       </w:pPr>
     </w:p>
@@ -1015,7 +839,6 @@
   <w:style w:type="character" w:default="1" w:styleId="Fuentedeprrafopredeter">
     <w:name w:val="Default Paragraph Font"/>
     <w:uiPriority w:val="1"/>
-    <w:semiHidden/>
     <w:unhideWhenUsed/>
   </w:style>
   <w:style w:type="table" w:default="1" w:styleId="Tablanormal">

</xml_diff>

<commit_message>
Adding the official templates for generating documents
</commit_message>
<xml_diff>
--- a/carta_renuncia.docx
+++ b/carta_renuncia.docx
@@ -167,109 +167,285 @@
           <w:rFonts w:ascii="Arial Unicode MS" w:eastAsia="Arial Unicode MS" w:hAnsi="Arial Unicode MS" w:cs="Arial Unicode MS"/>
           <w:sz w:val="20"/>
           <w:szCs w:val="20"/>
-          <w:lang w:val="es-MX"/>
-        </w:rPr>
-      </w:pPr>
-      <w:r>
-        <w:rPr>
-          <w:rFonts w:ascii="Arial Unicode MS" w:eastAsia="Arial Unicode MS" w:hAnsi="Arial Unicode MS" w:cs="Arial Unicode MS"/>
-          <w:sz w:val="20"/>
-          <w:szCs w:val="20"/>
-          <w:lang w:val="es-MX"/>
-        </w:rPr>
-        <w:t>Por este medio, confirmo mi decisión de renunciar de manera irrevocable al puesto que hasta el día de hoy he desempeñado en su empresa. Esta renuncia, presentada de manera totalmente voluntaria, responde a motivos personales y se realiza conforme a lo establecido en la Fracción I del Artículo 53 de la Ley Federal del Trabajo.</w:t>
-      </w:r>
-    </w:p>
-    <w:p>
-      <w:pPr>
-        <w:jc w:val="both"/>
-        <w:rPr>
-          <w:rFonts w:ascii="Arial Unicode MS" w:eastAsia="Arial Unicode MS" w:hAnsi="Arial Unicode MS" w:cs="Arial Unicode MS"/>
-          <w:sz w:val="20"/>
-          <w:szCs w:val="20"/>
-          <w:lang w:val="es-MX"/>
-        </w:rPr>
-      </w:pPr>
-    </w:p>
-    <w:p>
-      <w:pPr>
-        <w:jc w:val="both"/>
-        <w:rPr>
-          <w:rFonts w:ascii="Arial Unicode MS" w:eastAsia="Arial Unicode MS" w:hAnsi="Arial Unicode MS" w:cs="Arial Unicode MS"/>
-          <w:sz w:val="20"/>
-          <w:szCs w:val="20"/>
-          <w:lang w:val="es-MX"/>
-        </w:rPr>
-      </w:pPr>
-      <w:r>
-        <w:rPr>
-          <w:rFonts w:ascii="Arial Unicode MS" w:eastAsia="Arial Unicode MS" w:hAnsi="Arial Unicode MS" w:cs="Arial Unicode MS"/>
-          <w:sz w:val="20"/>
-          <w:szCs w:val="20"/>
-          <w:lang w:val="es-MX"/>
-        </w:rPr>
-        <w:t>Quiero aprovechar esta oportunidad para expresar que me encuentro al día en la percepción de todos mis salarios, tanto ordinarios como extraordinarios, así como en el disfrute de mis vacaciones, prima vacacional, aguinaldo, participación de utilidades, fondo de ahorro, despensa y demás prestaciones a las que tuve derecho. Asimismo, confirmo que he gozado de los descansos semanales y obligatorios conforme a la Ley Federal del Trabajo vigente y que no he sufrido accidentes ni enfermedades profesionales durante el tiempo que presté mis servicios en esta empresa.</w:t>
-      </w:r>
-    </w:p>
-    <w:p>
-      <w:pPr>
-        <w:jc w:val="both"/>
-        <w:rPr>
-          <w:rFonts w:ascii="Arial Unicode MS" w:eastAsia="Arial Unicode MS" w:hAnsi="Arial Unicode MS" w:cs="Arial Unicode MS"/>
-          <w:sz w:val="20"/>
-          <w:szCs w:val="20"/>
-          <w:lang w:val="es-MX"/>
-        </w:rPr>
-      </w:pPr>
-    </w:p>
-    <w:p>
-      <w:pPr>
-        <w:jc w:val="both"/>
-        <w:rPr>
-          <w:rFonts w:ascii="Arial Unicode MS" w:eastAsia="Arial Unicode MS" w:hAnsi="Arial Unicode MS" w:cs="Arial Unicode MS"/>
-          <w:sz w:val="20"/>
-          <w:szCs w:val="20"/>
-          <w:lang w:val="es-MX"/>
-        </w:rPr>
-      </w:pPr>
-      <w:r>
-        <w:rPr>
-          <w:rFonts w:ascii="Arial Unicode MS" w:eastAsia="Arial Unicode MS" w:hAnsi="Arial Unicode MS" w:cs="Arial Unicode MS"/>
-          <w:sz w:val="20"/>
-          <w:szCs w:val="20"/>
-          <w:lang w:val="es-MX"/>
-        </w:rPr>
-        <w:t>Por lo anterior, declaro que no tengo, ni me reservo, ninguna acción legal que ejercer en contra de la empresa, sus representantes legales o el personal. Solo me queda agradecer profundamente las atenciones y el apoyo recibido durante mi tiempo en esta organización.</w:t>
-      </w:r>
-    </w:p>
-    <w:p>
-      <w:pPr>
-        <w:jc w:val="both"/>
-        <w:rPr>
-          <w:rFonts w:ascii="Arial Unicode MS" w:eastAsia="Arial Unicode MS" w:hAnsi="Arial Unicode MS" w:cs="Arial Unicode MS"/>
-          <w:sz w:val="20"/>
-          <w:szCs w:val="20"/>
-          <w:lang w:val="es-MX"/>
-        </w:rPr>
-      </w:pPr>
-      <w:r>
-        <w:rPr>
-          <w:rFonts w:ascii="Arial Unicode MS" w:eastAsia="Arial Unicode MS" w:hAnsi="Arial Unicode MS" w:cs="Arial Unicode MS"/>
-          <w:sz w:val="20"/>
-          <w:szCs w:val="20"/>
-          <w:lang w:val="es-MX"/>
-        </w:rPr>
-        <w:t>Firmo esta carta para ratificar su contenido y dejar constancia.</w:t>
-      </w:r>
-    </w:p>
-    <w:p>
-      <w:pPr>
-        <w:jc w:val="both"/>
-        <w:rPr>
-          <w:rFonts w:ascii="Arial Unicode MS" w:eastAsia="Arial Unicode MS" w:hAnsi="Arial Unicode MS" w:cs="Arial Unicode MS"/>
-          <w:sz w:val="20"/>
-          <w:szCs w:val="20"/>
-          <w:lang w:val="es-MX"/>
+        </w:rPr>
+      </w:pPr>
+      <w:r>
+        <w:rPr>
+          <w:rFonts w:ascii="Arial Unicode MS" w:eastAsia="Arial Unicode MS" w:hAnsi="Arial Unicode MS" w:cs="Arial Unicode MS"/>
+          <w:sz w:val="20"/>
+          <w:szCs w:val="20"/>
+        </w:rPr>
+        <w:t>Por este medio</w:t>
+      </w:r>
+      <w:r>
+        <w:rPr>
+          <w:rFonts w:ascii="Arial Unicode MS" w:eastAsia="Arial Unicode MS" w:hAnsi="Arial Unicode MS" w:cs="Arial Unicode MS"/>
+          <w:sz w:val="20"/>
+          <w:szCs w:val="20"/>
+        </w:rPr>
+        <w:t xml:space="preserve"> ratifico mi renuncia</w:t>
+      </w:r>
+      <w:r>
+        <w:rPr>
+          <w:rFonts w:ascii="Arial Unicode MS" w:eastAsia="Arial Unicode MS" w:hAnsi="Arial Unicode MS" w:cs="Arial Unicode MS"/>
+          <w:sz w:val="20"/>
+          <w:szCs w:val="20"/>
+        </w:rPr>
+        <w:t xml:space="preserve"> </w:t>
+      </w:r>
+      <w:r>
+        <w:rPr>
+          <w:rFonts w:ascii="Arial Unicode MS" w:eastAsia="Arial Unicode MS" w:hAnsi="Arial Unicode MS" w:cs="Arial Unicode MS"/>
+          <w:sz w:val="20"/>
+          <w:szCs w:val="20"/>
+        </w:rPr>
+        <w:t>con ca</w:t>
+      </w:r>
+      <w:r>
+        <w:rPr>
+          <w:rFonts w:ascii="Arial Unicode MS" w:eastAsia="Arial Unicode MS" w:hAnsi="Arial Unicode MS" w:cs="Arial Unicode MS"/>
+          <w:sz w:val="20"/>
+          <w:szCs w:val="20"/>
+        </w:rPr>
+        <w:t>rácter de irrevocable al puesto</w:t>
+      </w:r>
+      <w:r>
+        <w:rPr>
+          <w:rFonts w:ascii="Arial Unicode MS" w:eastAsia="Arial Unicode MS" w:hAnsi="Arial Unicode MS" w:cs="Arial Unicode MS"/>
+          <w:sz w:val="20"/>
+          <w:szCs w:val="20"/>
+        </w:rPr>
+        <w:t xml:space="preserve"> que hasta el día de hoy</w:t>
+      </w:r>
+      <w:r>
+        <w:rPr>
+          <w:rFonts w:ascii="Arial Unicode MS" w:eastAsia="Arial Unicode MS" w:hAnsi="Arial Unicode MS" w:cs="Arial Unicode MS"/>
+          <w:sz w:val="20"/>
+          <w:szCs w:val="20"/>
+        </w:rPr>
+        <w:t xml:space="preserve"> venía desempeñando en su empresa. Renuncia que enteramente voluntaria de mi parte presento p</w:t>
+      </w:r>
+      <w:r>
+        <w:rPr>
+          <w:rFonts w:ascii="Arial Unicode MS" w:eastAsia="Arial Unicode MS" w:hAnsi="Arial Unicode MS" w:cs="Arial Unicode MS"/>
+          <w:sz w:val="20"/>
+          <w:szCs w:val="20"/>
+        </w:rPr>
+        <w:t>or así convenir a mis in</w:t>
+      </w:r>
+      <w:r>
+        <w:rPr>
+          <w:rFonts w:ascii="Arial Unicode MS" w:eastAsia="Arial Unicode MS" w:hAnsi="Arial Unicode MS" w:cs="Arial Unicode MS"/>
+          <w:sz w:val="20"/>
+          <w:szCs w:val="20"/>
+        </w:rPr>
+        <w:t>tereses, de conformidad con la F</w:t>
+      </w:r>
+      <w:r>
+        <w:rPr>
+          <w:rFonts w:ascii="Arial Unicode MS" w:eastAsia="Arial Unicode MS" w:hAnsi="Arial Unicode MS" w:cs="Arial Unicode MS"/>
+          <w:sz w:val="20"/>
+          <w:szCs w:val="20"/>
+        </w:rPr>
+        <w:t>racc. I del art. 53 de la Ley Fed</w:t>
+      </w:r>
+      <w:r>
+        <w:rPr>
+          <w:rFonts w:ascii="Arial Unicode MS" w:eastAsia="Arial Unicode MS" w:hAnsi="Arial Unicode MS" w:cs="Arial Unicode MS"/>
+          <w:sz w:val="20"/>
+          <w:szCs w:val="20"/>
+        </w:rPr>
+        <w:t>e</w:t>
+      </w:r>
+      <w:r>
+        <w:rPr>
+          <w:rFonts w:ascii="Arial Unicode MS" w:eastAsia="Arial Unicode MS" w:hAnsi="Arial Unicode MS" w:cs="Arial Unicode MS"/>
+          <w:sz w:val="20"/>
+          <w:szCs w:val="20"/>
+        </w:rPr>
+        <w:t>ral del Trabajo.</w:t>
+      </w:r>
+    </w:p>
+    <w:p>
+      <w:pPr>
+        <w:jc w:val="both"/>
+        <w:rPr>
+          <w:rFonts w:ascii="Arial Unicode MS" w:eastAsia="Arial Unicode MS" w:hAnsi="Arial Unicode MS" w:cs="Arial Unicode MS"/>
+          <w:sz w:val="20"/>
+          <w:szCs w:val="20"/>
+        </w:rPr>
+      </w:pPr>
+    </w:p>
+    <w:p>
+      <w:pPr>
+        <w:jc w:val="both"/>
+        <w:rPr>
+          <w:rFonts w:ascii="Arial Unicode MS" w:eastAsia="Arial Unicode MS" w:hAnsi="Arial Unicode MS" w:cs="Arial Unicode MS"/>
+          <w:sz w:val="20"/>
+          <w:szCs w:val="20"/>
+        </w:rPr>
+      </w:pPr>
+      <w:r>
+        <w:rPr>
+          <w:rFonts w:ascii="Arial Unicode MS" w:eastAsia="Arial Unicode MS" w:hAnsi="Arial Unicode MS" w:cs="Arial Unicode MS"/>
+          <w:sz w:val="20"/>
+          <w:szCs w:val="20"/>
+        </w:rPr>
+        <w:t>Aprovecho la oportunidad para manifestarles que me encuentro al corriente en la percepción de mis salarios ordinarios y extraordinarios, vacaciones, prima vacacional, aguinaldo, participación de utilidades</w:t>
+      </w:r>
+      <w:r>
+        <w:rPr>
+          <w:rFonts w:ascii="Arial Unicode MS" w:eastAsia="Arial Unicode MS" w:hAnsi="Arial Unicode MS" w:cs="Arial Unicode MS"/>
+          <w:sz w:val="20"/>
+          <w:szCs w:val="20"/>
+        </w:rPr>
+        <w:t>, fondo de ahorro, despensa</w:t>
+      </w:r>
+      <w:r>
+        <w:rPr>
+          <w:rFonts w:ascii="Arial Unicode MS" w:eastAsia="Arial Unicode MS" w:hAnsi="Arial Unicode MS" w:cs="Arial Unicode MS"/>
+          <w:sz w:val="20"/>
+          <w:szCs w:val="20"/>
+        </w:rPr>
+        <w:t xml:space="preserve"> y demás prestaciones a que tuve derecho</w:t>
+      </w:r>
+      <w:r>
+        <w:rPr>
+          <w:rFonts w:ascii="Arial Unicode MS" w:eastAsia="Arial Unicode MS" w:hAnsi="Arial Unicode MS" w:cs="Arial Unicode MS"/>
+          <w:sz w:val="20"/>
+          <w:szCs w:val="20"/>
+        </w:rPr>
+        <w:t>; que he gozado de los descansos semanales y obligatorios que establece la ley Federal del Trabajo vigente y que no he sufrido accidente o enfermedad profesional alguna durante el tiempo que preste mis servicios.</w:t>
+      </w:r>
+    </w:p>
+    <w:p>
+      <w:pPr>
+        <w:jc w:val="both"/>
+        <w:rPr>
+          <w:rFonts w:ascii="Arial Unicode MS" w:eastAsia="Arial Unicode MS" w:hAnsi="Arial Unicode MS" w:cs="Arial Unicode MS"/>
+          <w:sz w:val="20"/>
+          <w:szCs w:val="20"/>
+        </w:rPr>
+      </w:pPr>
+    </w:p>
+    <w:p>
+      <w:pPr>
+        <w:pStyle w:val="Textoindependiente2"/>
+        <w:spacing w:line="240" w:lineRule="auto"/>
+        <w:rPr>
+          <w:rFonts w:ascii="Arial Unicode MS" w:eastAsia="Arial Unicode MS" w:hAnsi="Arial Unicode MS" w:cs="Arial Unicode MS"/>
+          <w:sz w:val="20"/>
+          <w:szCs w:val="20"/>
+        </w:rPr>
+      </w:pPr>
+      <w:r>
+        <w:rPr>
+          <w:rFonts w:ascii="Arial Unicode MS" w:eastAsia="Arial Unicode MS" w:hAnsi="Arial Unicode MS" w:cs="Arial Unicode MS"/>
+          <w:sz w:val="20"/>
+          <w:szCs w:val="20"/>
+        </w:rPr>
+        <w:t xml:space="preserve">En </w:t>
+      </w:r>
+      <w:r>
+        <w:rPr>
+          <w:rFonts w:ascii="Arial Unicode MS" w:eastAsia="Arial Unicode MS" w:hAnsi="Arial Unicode MS" w:cs="Arial Unicode MS"/>
+          <w:sz w:val="20"/>
+          <w:szCs w:val="20"/>
+        </w:rPr>
+        <w:t>consecuen</w:t>
+      </w:r>
+      <w:r>
+        <w:rPr>
+          <w:rFonts w:ascii="Arial Unicode MS" w:eastAsia="Arial Unicode MS" w:hAnsi="Arial Unicode MS" w:cs="Arial Unicode MS"/>
+          <w:sz w:val="20"/>
+          <w:szCs w:val="20"/>
+        </w:rPr>
+        <w:t>c</w:t>
+      </w:r>
+      <w:r>
+        <w:rPr>
+          <w:rFonts w:ascii="Arial Unicode MS" w:eastAsia="Arial Unicode MS" w:hAnsi="Arial Unicode MS" w:cs="Arial Unicode MS"/>
+          <w:sz w:val="20"/>
+          <w:szCs w:val="20"/>
+        </w:rPr>
+        <w:t>ia,</w:t>
+      </w:r>
+      <w:r>
+        <w:rPr>
+          <w:rFonts w:ascii="Arial Unicode MS" w:eastAsia="Arial Unicode MS" w:hAnsi="Arial Unicode MS" w:cs="Arial Unicode MS"/>
+          <w:sz w:val="20"/>
+          <w:szCs w:val="20"/>
+        </w:rPr>
+        <w:t xml:space="preserve"> no tengo ni me reservo acción</w:t>
+      </w:r>
+      <w:r>
+        <w:rPr>
+          <w:rFonts w:ascii="Arial Unicode MS" w:eastAsia="Arial Unicode MS" w:hAnsi="Arial Unicode MS" w:cs="Arial Unicode MS"/>
+          <w:sz w:val="20"/>
+          <w:szCs w:val="20"/>
+        </w:rPr>
+        <w:t xml:space="preserve"> legal alguna que ejercer en </w:t>
+      </w:r>
+      <w:r>
+        <w:rPr>
+          <w:rFonts w:ascii="Arial Unicode MS" w:eastAsia="Arial Unicode MS" w:hAnsi="Arial Unicode MS" w:cs="Arial Unicode MS"/>
+          <w:sz w:val="20"/>
+          <w:szCs w:val="20"/>
+        </w:rPr>
+        <w:t>contra</w:t>
+      </w:r>
+      <w:r>
+        <w:rPr>
+          <w:rFonts w:ascii="Arial Unicode MS" w:eastAsia="Arial Unicode MS" w:hAnsi="Arial Unicode MS" w:cs="Arial Unicode MS"/>
+          <w:sz w:val="20"/>
+          <w:szCs w:val="20"/>
+        </w:rPr>
+        <w:t xml:space="preserve"> del patrón o sus representantes legales,</w:t>
+      </w:r>
+      <w:r>
+        <w:rPr>
+          <w:rFonts w:ascii="Arial Unicode MS" w:eastAsia="Arial Unicode MS" w:hAnsi="Arial Unicode MS" w:cs="Arial Unicode MS"/>
+          <w:sz w:val="20"/>
+          <w:szCs w:val="20"/>
+        </w:rPr>
+        <w:t xml:space="preserve"> y solo me resta dar a ustedes las gracias por las finas atenciones de las que fui objeto durante el tiempo que estuve a sus órdenes.</w:t>
+      </w:r>
+    </w:p>
+    <w:p>
+      <w:pPr>
+        <w:jc w:val="both"/>
+        <w:rPr>
+          <w:rFonts w:ascii="Arial Unicode MS" w:eastAsia="Arial Unicode MS" w:hAnsi="Arial Unicode MS" w:cs="Arial Unicode MS"/>
+          <w:sz w:val="20"/>
+          <w:szCs w:val="20"/>
+        </w:rPr>
+      </w:pPr>
+    </w:p>
+    <w:p>
+      <w:pPr>
+        <w:jc w:val="both"/>
+        <w:rPr>
+          <w:rFonts w:ascii="Arial Unicode MS" w:eastAsia="Arial Unicode MS" w:hAnsi="Arial Unicode MS" w:cs="Arial Unicode MS"/>
+          <w:sz w:val="20"/>
+          <w:szCs w:val="20"/>
+        </w:rPr>
+      </w:pPr>
+      <w:r>
+        <w:rPr>
+          <w:rFonts w:ascii="Arial Unicode MS" w:eastAsia="Arial Unicode MS" w:hAnsi="Arial Unicode MS" w:cs="Arial Unicode MS"/>
+          <w:sz w:val="20"/>
+          <w:szCs w:val="20"/>
+        </w:rPr>
+        <w:t>Ratificada que fue la presente en todas sus partes la firmo para constancia.</w:t>
+      </w:r>
+    </w:p>
+    <w:p>
+      <w:pPr>
+        <w:jc w:val="both"/>
+        <w:rPr>
+          <w:rFonts w:ascii="Arial Unicode MS" w:eastAsia="Arial Unicode MS" w:hAnsi="Arial Unicode MS" w:cs="Arial Unicode MS"/>
+          <w:sz w:val="20"/>
+          <w:szCs w:val="20"/>
         </w:rPr>
       </w:pPr>
     </w:p>
@@ -839,6 +1015,7 @@
   <w:style w:type="character" w:default="1" w:styleId="Fuentedeprrafopredeter">
     <w:name w:val="Default Paragraph Font"/>
     <w:uiPriority w:val="1"/>
+    <w:semiHidden/>
     <w:unhideWhenUsed/>
   </w:style>
   <w:style w:type="table" w:default="1" w:styleId="Tablanormal">

</xml_diff>